<commit_message>
Updated Readme and Support Documentation
</commit_message>
<xml_diff>
--- a/Support Documentation.docx
+++ b/Support Documentation.docx
@@ -85,17 +85,7 @@
           <w:szCs w:val="18"/>
           <w:shd w:val="clear" w:color="auto" w:fill="FFFFFF"/>
         </w:rPr>
-        <w:t>http://localhost:8080/api/v1/area/suburb/</w:t>
-      </w:r>
-      <w:r>
-        <w:rPr>
-          <w:rFonts w:ascii="Helvetica" w:hAnsi="Helvetica"/>
-          <w:color w:val="505050"/>
-          <w:sz w:val="18"/>
-          <w:szCs w:val="18"/>
-          <w:shd w:val="clear" w:color="auto" w:fill="FFFFFF"/>
-        </w:rPr>
-        <w:t>{postcode}</w:t>
+        <w:t>http://localhost:8080/api/v1/area/suburb/{postcode}</w:t>
       </w:r>
     </w:p>
     <w:p>
@@ -434,6 +424,9 @@
     <w:p/>
     <w:p>
       <w:r>
+        <w:rPr>
+          <w:noProof/>
+        </w:rPr>
         <w:drawing>
           <wp:inline distT="0" distB="0" distL="0" distR="0" wp14:anchorId="190C9BC2" wp14:editId="76A13662">
             <wp:extent cx="2948763" cy="1752068"/>
@@ -521,6 +514,9 @@
     </w:p>
     <w:p>
       <w:r>
+        <w:rPr>
+          <w:noProof/>
+        </w:rPr>
         <w:drawing>
           <wp:inline distT="0" distB="0" distL="0" distR="0" wp14:anchorId="4F39046D" wp14:editId="596BAA54">
             <wp:extent cx="5727700" cy="1790700"/>
@@ -644,6 +640,9 @@
     </w:p>
     <w:p>
       <w:r>
+        <w:rPr>
+          <w:noProof/>
+        </w:rPr>
         <w:drawing>
           <wp:inline distT="0" distB="0" distL="0" distR="0" wp14:anchorId="4EF21F92" wp14:editId="6C02596C">
             <wp:extent cx="4543942" cy="1239257"/>
@@ -751,7 +750,25 @@
         <w:t xml:space="preserve"> that while using Postman, I found that the </w:t>
       </w:r>
       <w:r>
-        <w:t>GET request needs to be sent twice to authenticate the user before using the cookie and CSRF token from the response to make a POST request.</w:t>
+        <w:t xml:space="preserve">GET request needs to be sent </w:t>
+      </w:r>
+      <w:r>
+        <w:t>TWICE</w:t>
+      </w:r>
+      <w:r>
+        <w:t xml:space="preserve"> to authenticate the user before </w:t>
+      </w:r>
+      <w:r>
+        <w:t xml:space="preserve">being able to </w:t>
+      </w:r>
+      <w:r>
+        <w:t>us</w:t>
+      </w:r>
+      <w:r>
+        <w:t>e</w:t>
+      </w:r>
+      <w:r>
+        <w:t xml:space="preserve"> the cookie and CSRF token from the response to make a POST request.</w:t>
       </w:r>
     </w:p>
     <w:p/>
@@ -763,6 +780,9 @@
     <w:p/>
     <w:p>
       <w:r>
+        <w:rPr>
+          <w:noProof/>
+        </w:rPr>
         <w:drawing>
           <wp:inline distT="0" distB="0" distL="0" distR="0" wp14:anchorId="76D5D96E" wp14:editId="2FF9E394">
             <wp:extent cx="4004930" cy="2410062"/>
@@ -951,6 +971,18 @@
       </w:r>
       <w:r>
         <w:t>.</w:t>
+      </w:r>
+      <w:r>
+        <w:t xml:space="preserve"> Additionally Note that </w:t>
+      </w:r>
+      <w:r>
+        <w:rPr>
+          <w:highlight w:val="yellow"/>
+        </w:rPr>
+        <w:t>JSESSIONID=</w:t>
+      </w:r>
+      <w:r>
+        <w:t xml:space="preserve"> needs to be appended before pasting the cookie value. Please refer to the below image for adding the headers to the Request. </w:t>
       </w:r>
     </w:p>
     <w:p>

</xml_diff>